<commit_message>
add function list document
</commit_message>
<xml_diff>
--- a/Documents/Report.docx
+++ b/Documents/Report.docx
@@ -350,7 +350,7 @@
       <w:pPr>
         <w:pStyle w:val="Heading1"/>
       </w:pPr>
-      <w:bookmarkStart w:id="1" w:name="_Toc91928918"/>
+      <w:bookmarkStart w:id="1" w:name="_Toc92729804"/>
       <w:r>
         <w:lastRenderedPageBreak/>
         <w:t>MỤC LỤC</w:t>
@@ -394,7 +394,10 @@
               <w:tab w:val="right" w:leader="dot" w:pos="9350"/>
             </w:tabs>
             <w:rPr>
+              <w:rFonts w:asciiTheme="minorHAnsi" w:eastAsiaTheme="minorEastAsia" w:hAnsiTheme="minorHAnsi"/>
               <w:noProof/>
+              <w:sz w:val="22"/>
+              <w:lang w:val="en-GB" w:eastAsia="en-GB"/>
             </w:rPr>
           </w:pPr>
           <w:r>
@@ -406,7 +409,7 @@
           <w:r>
             <w:fldChar w:fldCharType="separate"/>
           </w:r>
-          <w:hyperlink w:anchor="_Toc91928918" w:history="1">
+          <w:hyperlink w:anchor="_Toc92729804" w:history="1">
             <w:r>
               <w:rPr>
                 <w:rStyle w:val="Hyperlink"/>
@@ -433,7 +436,7 @@
                 <w:noProof/>
                 <w:webHidden/>
               </w:rPr>
-              <w:instrText xml:space="preserve"> PAGEREF _Toc91928918 \h </w:instrText>
+              <w:instrText xml:space="preserve"> PAGEREF _Toc92729804 \h </w:instrText>
             </w:r>
             <w:r>
               <w:rPr>
@@ -471,10 +474,13 @@
               <w:tab w:val="right" w:leader="dot" w:pos="9350"/>
             </w:tabs>
             <w:rPr>
+              <w:rFonts w:asciiTheme="minorHAnsi" w:eastAsiaTheme="minorEastAsia" w:hAnsiTheme="minorHAnsi"/>
               <w:noProof/>
+              <w:sz w:val="22"/>
+              <w:lang w:val="en-GB" w:eastAsia="en-GB"/>
             </w:rPr>
           </w:pPr>
-          <w:hyperlink w:anchor="_Toc91928919" w:history="1">
+          <w:hyperlink w:anchor="_Toc92729805" w:history="1">
             <w:r>
               <w:rPr>
                 <w:rStyle w:val="Hyperlink"/>
@@ -501,7 +507,7 @@
                 <w:noProof/>
                 <w:webHidden/>
               </w:rPr>
-              <w:instrText xml:space="preserve"> PAGEREF _Toc91928919 \h </w:instrText>
+              <w:instrText xml:space="preserve"> PAGEREF _Toc92729805 \h </w:instrText>
             </w:r>
             <w:r>
               <w:rPr>
@@ -540,10 +546,13 @@
               <w:tab w:val="right" w:leader="dot" w:pos="9350"/>
             </w:tabs>
             <w:rPr>
+              <w:rFonts w:asciiTheme="minorHAnsi" w:eastAsiaTheme="minorEastAsia" w:hAnsiTheme="minorHAnsi"/>
               <w:noProof/>
+              <w:sz w:val="22"/>
+              <w:lang w:val="en-GB" w:eastAsia="en-GB"/>
             </w:rPr>
           </w:pPr>
-          <w:hyperlink w:anchor="_Toc91928920" w:history="1">
+          <w:hyperlink w:anchor="_Toc92729806" w:history="1">
             <w:r>
               <w:rPr>
                 <w:rStyle w:val="Hyperlink"/>
@@ -553,7 +562,10 @@
             </w:r>
             <w:r>
               <w:rPr>
-                <w:noProof/>
+                <w:rFonts w:asciiTheme="minorHAnsi" w:eastAsiaTheme="minorEastAsia" w:hAnsiTheme="minorHAnsi"/>
+                <w:noProof/>
+                <w:sz w:val="22"/>
+                <w:lang w:val="en-GB" w:eastAsia="en-GB"/>
               </w:rPr>
               <w:tab/>
             </w:r>
@@ -583,7 +595,7 @@
                 <w:noProof/>
                 <w:webHidden/>
               </w:rPr>
-              <w:instrText xml:space="preserve"> PAGEREF _Toc91928920 \h </w:instrText>
+              <w:instrText xml:space="preserve"> PAGEREF _Toc92729806 \h </w:instrText>
             </w:r>
             <w:r>
               <w:rPr>
@@ -622,10 +634,13 @@
               <w:tab w:val="right" w:leader="dot" w:pos="9350"/>
             </w:tabs>
             <w:rPr>
+              <w:rFonts w:asciiTheme="minorHAnsi" w:eastAsiaTheme="minorEastAsia" w:hAnsiTheme="minorHAnsi"/>
               <w:noProof/>
+              <w:sz w:val="22"/>
+              <w:lang w:val="en-GB" w:eastAsia="en-GB"/>
             </w:rPr>
           </w:pPr>
-          <w:hyperlink w:anchor="_Toc91928921" w:history="1">
+          <w:hyperlink w:anchor="_Toc92729807" w:history="1">
             <w:r>
               <w:rPr>
                 <w:rStyle w:val="Hyperlink"/>
@@ -635,7 +650,10 @@
             </w:r>
             <w:r>
               <w:rPr>
-                <w:noProof/>
+                <w:rFonts w:asciiTheme="minorHAnsi" w:eastAsiaTheme="minorEastAsia" w:hAnsiTheme="minorHAnsi"/>
+                <w:noProof/>
+                <w:sz w:val="22"/>
+                <w:lang w:val="en-GB" w:eastAsia="en-GB"/>
               </w:rPr>
               <w:tab/>
             </w:r>
@@ -665,7 +683,7 @@
                 <w:noProof/>
                 <w:webHidden/>
               </w:rPr>
-              <w:instrText xml:space="preserve"> PAGEREF _Toc91928921 \h </w:instrText>
+              <w:instrText xml:space="preserve"> PAGEREF _Toc92729807 \h </w:instrText>
             </w:r>
             <w:r>
               <w:rPr>
@@ -685,7 +703,7 @@
                 <w:noProof/>
                 <w:webHidden/>
               </w:rPr>
-              <w:t>4</w:t>
+              <w:t>6</w:t>
             </w:r>
             <w:r>
               <w:rPr>
@@ -704,10 +722,13 @@
               <w:tab w:val="right" w:leader="dot" w:pos="9350"/>
             </w:tabs>
             <w:rPr>
+              <w:rFonts w:asciiTheme="minorHAnsi" w:eastAsiaTheme="minorEastAsia" w:hAnsiTheme="minorHAnsi"/>
               <w:noProof/>
+              <w:sz w:val="22"/>
+              <w:lang w:val="en-GB" w:eastAsia="en-GB"/>
             </w:rPr>
           </w:pPr>
-          <w:hyperlink w:anchor="_Toc91928922" w:history="1">
+          <w:hyperlink w:anchor="_Toc92729808" w:history="1">
             <w:r>
               <w:rPr>
                 <w:rStyle w:val="Hyperlink"/>
@@ -717,7 +738,10 @@
             </w:r>
             <w:r>
               <w:rPr>
-                <w:noProof/>
+                <w:rFonts w:asciiTheme="minorHAnsi" w:eastAsiaTheme="minorEastAsia" w:hAnsiTheme="minorHAnsi"/>
+                <w:noProof/>
+                <w:sz w:val="22"/>
+                <w:lang w:val="en-GB" w:eastAsia="en-GB"/>
               </w:rPr>
               <w:tab/>
             </w:r>
@@ -747,7 +771,7 @@
                 <w:noProof/>
                 <w:webHidden/>
               </w:rPr>
-              <w:instrText xml:space="preserve"> PAGEREF _Toc91928922 \h </w:instrText>
+              <w:instrText xml:space="preserve"> PAGEREF _Toc92729808 \h </w:instrText>
             </w:r>
             <w:r>
               <w:rPr>
@@ -767,7 +791,7 @@
                 <w:noProof/>
                 <w:webHidden/>
               </w:rPr>
-              <w:t>4</w:t>
+              <w:t>6</w:t>
             </w:r>
             <w:r>
               <w:rPr>
@@ -786,10 +810,13 @@
               <w:tab w:val="right" w:leader="dot" w:pos="9350"/>
             </w:tabs>
             <w:rPr>
+              <w:rFonts w:asciiTheme="minorHAnsi" w:eastAsiaTheme="minorEastAsia" w:hAnsiTheme="minorHAnsi"/>
               <w:noProof/>
+              <w:sz w:val="22"/>
+              <w:lang w:val="en-GB" w:eastAsia="en-GB"/>
             </w:rPr>
           </w:pPr>
-          <w:hyperlink w:anchor="_Toc91928923" w:history="1">
+          <w:hyperlink w:anchor="_Toc92729809" w:history="1">
             <w:r>
               <w:rPr>
                 <w:rStyle w:val="Hyperlink"/>
@@ -799,7 +826,10 @@
             </w:r>
             <w:r>
               <w:rPr>
-                <w:noProof/>
+                <w:rFonts w:asciiTheme="minorHAnsi" w:eastAsiaTheme="minorEastAsia" w:hAnsiTheme="minorHAnsi"/>
+                <w:noProof/>
+                <w:sz w:val="22"/>
+                <w:lang w:val="en-GB" w:eastAsia="en-GB"/>
               </w:rPr>
               <w:tab/>
             </w:r>
@@ -829,7 +859,7 @@
                 <w:noProof/>
                 <w:webHidden/>
               </w:rPr>
-              <w:instrText xml:space="preserve"> PAGEREF _Toc91928923 \h </w:instrText>
+              <w:instrText xml:space="preserve"> PAGEREF _Toc92729809 \h </w:instrText>
             </w:r>
             <w:r>
               <w:rPr>
@@ -849,7 +879,7 @@
                 <w:noProof/>
                 <w:webHidden/>
               </w:rPr>
-              <w:t>5</w:t>
+              <w:t>7</w:t>
             </w:r>
             <w:r>
               <w:rPr>
@@ -868,10 +898,13 @@
               <w:tab w:val="right" w:leader="dot" w:pos="9350"/>
             </w:tabs>
             <w:rPr>
+              <w:rFonts w:asciiTheme="minorHAnsi" w:eastAsiaTheme="minorEastAsia" w:hAnsiTheme="minorHAnsi"/>
               <w:noProof/>
+              <w:sz w:val="22"/>
+              <w:lang w:val="en-GB" w:eastAsia="en-GB"/>
             </w:rPr>
           </w:pPr>
-          <w:hyperlink w:anchor="_Toc91928924" w:history="1">
+          <w:hyperlink w:anchor="_Toc92729810" w:history="1">
             <w:r>
               <w:rPr>
                 <w:rStyle w:val="Hyperlink"/>
@@ -881,7 +914,10 @@
             </w:r>
             <w:r>
               <w:rPr>
-                <w:noProof/>
+                <w:rFonts w:asciiTheme="minorHAnsi" w:eastAsiaTheme="minorEastAsia" w:hAnsiTheme="minorHAnsi"/>
+                <w:noProof/>
+                <w:sz w:val="22"/>
+                <w:lang w:val="en-GB" w:eastAsia="en-GB"/>
               </w:rPr>
               <w:tab/>
             </w:r>
@@ -911,7 +947,7 @@
                 <w:noProof/>
                 <w:webHidden/>
               </w:rPr>
-              <w:instrText xml:space="preserve"> PAGEREF _Toc91928924 \h </w:instrText>
+              <w:instrText xml:space="preserve"> PAGEREF _Toc92729810 \h </w:instrText>
             </w:r>
             <w:r>
               <w:rPr>
@@ -931,7 +967,7 @@
                 <w:noProof/>
                 <w:webHidden/>
               </w:rPr>
-              <w:t>5</w:t>
+              <w:t>7</w:t>
             </w:r>
             <w:r>
               <w:rPr>
@@ -950,10 +986,13 @@
               <w:tab w:val="right" w:leader="dot" w:pos="9350"/>
             </w:tabs>
             <w:rPr>
+              <w:rFonts w:asciiTheme="minorHAnsi" w:eastAsiaTheme="minorEastAsia" w:hAnsiTheme="minorHAnsi"/>
               <w:noProof/>
+              <w:sz w:val="22"/>
+              <w:lang w:val="en-GB" w:eastAsia="en-GB"/>
             </w:rPr>
           </w:pPr>
-          <w:hyperlink w:anchor="_Toc91928925" w:history="1">
+          <w:hyperlink w:anchor="_Toc92729811" w:history="1">
             <w:r>
               <w:rPr>
                 <w:rStyle w:val="Hyperlink"/>
@@ -963,7 +1002,10 @@
             </w:r>
             <w:r>
               <w:rPr>
-                <w:noProof/>
+                <w:rFonts w:asciiTheme="minorHAnsi" w:eastAsiaTheme="minorEastAsia" w:hAnsiTheme="minorHAnsi"/>
+                <w:noProof/>
+                <w:sz w:val="22"/>
+                <w:lang w:val="en-GB" w:eastAsia="en-GB"/>
               </w:rPr>
               <w:tab/>
             </w:r>
@@ -993,7 +1035,7 @@
                 <w:noProof/>
                 <w:webHidden/>
               </w:rPr>
-              <w:instrText xml:space="preserve"> PAGEREF _Toc91928925 \h </w:instrText>
+              <w:instrText xml:space="preserve"> PAGEREF _Toc92729811 \h </w:instrText>
             </w:r>
             <w:r>
               <w:rPr>
@@ -1013,7 +1055,7 @@
                 <w:noProof/>
                 <w:webHidden/>
               </w:rPr>
-              <w:t>5</w:t>
+              <w:t>7</w:t>
             </w:r>
             <w:r>
               <w:rPr>
@@ -1032,10 +1074,13 @@
               <w:tab w:val="right" w:leader="dot" w:pos="9350"/>
             </w:tabs>
             <w:rPr>
+              <w:rFonts w:asciiTheme="minorHAnsi" w:eastAsiaTheme="minorEastAsia" w:hAnsiTheme="minorHAnsi"/>
               <w:noProof/>
+              <w:sz w:val="22"/>
+              <w:lang w:val="en-GB" w:eastAsia="en-GB"/>
             </w:rPr>
           </w:pPr>
-          <w:hyperlink w:anchor="_Toc91928926" w:history="1">
+          <w:hyperlink w:anchor="_Toc92729812" w:history="1">
             <w:r>
               <w:rPr>
                 <w:rStyle w:val="Hyperlink"/>
@@ -1045,7 +1090,10 @@
             </w:r>
             <w:r>
               <w:rPr>
-                <w:noProof/>
+                <w:rFonts w:asciiTheme="minorHAnsi" w:eastAsiaTheme="minorEastAsia" w:hAnsiTheme="minorHAnsi"/>
+                <w:noProof/>
+                <w:sz w:val="22"/>
+                <w:lang w:val="en-GB" w:eastAsia="en-GB"/>
               </w:rPr>
               <w:tab/>
             </w:r>
@@ -1075,7 +1123,7 @@
                 <w:noProof/>
                 <w:webHidden/>
               </w:rPr>
-              <w:instrText xml:space="preserve"> PAGEREF _Toc91928926 \h </w:instrText>
+              <w:instrText xml:space="preserve"> PAGEREF _Toc92729812 \h </w:instrText>
             </w:r>
             <w:r>
               <w:rPr>
@@ -1095,7 +1143,7 @@
                 <w:noProof/>
                 <w:webHidden/>
               </w:rPr>
-              <w:t>5</w:t>
+              <w:t>7</w:t>
             </w:r>
             <w:r>
               <w:rPr>
@@ -1114,10 +1162,13 @@
               <w:tab w:val="right" w:leader="dot" w:pos="9350"/>
             </w:tabs>
             <w:rPr>
+              <w:rFonts w:asciiTheme="minorHAnsi" w:eastAsiaTheme="minorEastAsia" w:hAnsiTheme="minorHAnsi"/>
               <w:noProof/>
+              <w:sz w:val="22"/>
+              <w:lang w:val="en-GB" w:eastAsia="en-GB"/>
             </w:rPr>
           </w:pPr>
-          <w:hyperlink w:anchor="_Toc91928927" w:history="1">
+          <w:hyperlink w:anchor="_Toc92729813" w:history="1">
             <w:r>
               <w:rPr>
                 <w:rStyle w:val="Hyperlink"/>
@@ -1127,7 +1178,10 @@
             </w:r>
             <w:r>
               <w:rPr>
-                <w:noProof/>
+                <w:rFonts w:asciiTheme="minorHAnsi" w:eastAsiaTheme="minorEastAsia" w:hAnsiTheme="minorHAnsi"/>
+                <w:noProof/>
+                <w:sz w:val="22"/>
+                <w:lang w:val="en-GB" w:eastAsia="en-GB"/>
               </w:rPr>
               <w:tab/>
             </w:r>
@@ -1157,7 +1211,7 @@
                 <w:noProof/>
                 <w:webHidden/>
               </w:rPr>
-              <w:instrText xml:space="preserve"> PAGEREF _Toc91928927 \h </w:instrText>
+              <w:instrText xml:space="preserve"> PAGEREF _Toc92729813 \h </w:instrText>
             </w:r>
             <w:r>
               <w:rPr>
@@ -1177,7 +1231,7 @@
                 <w:noProof/>
                 <w:webHidden/>
               </w:rPr>
-              <w:t>6</w:t>
+              <w:t>8</w:t>
             </w:r>
             <w:r>
               <w:rPr>
@@ -1195,10 +1249,13 @@
               <w:tab w:val="right" w:leader="dot" w:pos="9350"/>
             </w:tabs>
             <w:rPr>
+              <w:rFonts w:asciiTheme="minorHAnsi" w:eastAsiaTheme="minorEastAsia" w:hAnsiTheme="minorHAnsi"/>
               <w:noProof/>
+              <w:sz w:val="22"/>
+              <w:lang w:val="en-GB" w:eastAsia="en-GB"/>
             </w:rPr>
           </w:pPr>
-          <w:hyperlink w:anchor="_Toc91928928" w:history="1">
+          <w:hyperlink w:anchor="_Toc92729814" w:history="1">
             <w:r>
               <w:rPr>
                 <w:rStyle w:val="Hyperlink"/>
@@ -1225,7 +1282,7 @@
                 <w:noProof/>
                 <w:webHidden/>
               </w:rPr>
-              <w:instrText xml:space="preserve"> PAGEREF _Toc91928928 \h </w:instrText>
+              <w:instrText xml:space="preserve"> PAGEREF _Toc92729814 \h </w:instrText>
             </w:r>
             <w:r>
               <w:rPr>
@@ -1245,7 +1302,7 @@
                 <w:noProof/>
                 <w:webHidden/>
               </w:rPr>
-              <w:t>7</w:t>
+              <w:t>9</w:t>
             </w:r>
             <w:r>
               <w:rPr>
@@ -1264,10 +1321,13 @@
               <w:tab w:val="right" w:leader="dot" w:pos="9350"/>
             </w:tabs>
             <w:rPr>
+              <w:rFonts w:asciiTheme="minorHAnsi" w:eastAsiaTheme="minorEastAsia" w:hAnsiTheme="minorHAnsi"/>
               <w:noProof/>
+              <w:sz w:val="22"/>
+              <w:lang w:val="en-GB" w:eastAsia="en-GB"/>
             </w:rPr>
           </w:pPr>
-          <w:hyperlink w:anchor="_Toc91928929" w:history="1">
+          <w:hyperlink w:anchor="_Toc92729815" w:history="1">
             <w:r>
               <w:rPr>
                 <w:rStyle w:val="Hyperlink"/>
@@ -1277,7 +1337,10 @@
             </w:r>
             <w:r>
               <w:rPr>
-                <w:noProof/>
+                <w:rFonts w:asciiTheme="minorHAnsi" w:eastAsiaTheme="minorEastAsia" w:hAnsiTheme="minorHAnsi"/>
+                <w:noProof/>
+                <w:sz w:val="22"/>
+                <w:lang w:val="en-GB" w:eastAsia="en-GB"/>
               </w:rPr>
               <w:tab/>
             </w:r>
@@ -1307,7 +1370,7 @@
                 <w:noProof/>
                 <w:webHidden/>
               </w:rPr>
-              <w:instrText xml:space="preserve"> PAGEREF _Toc91928929 \h </w:instrText>
+              <w:instrText xml:space="preserve"> PAGEREF _Toc92729815 \h </w:instrText>
             </w:r>
             <w:r>
               <w:rPr>
@@ -1327,7 +1390,7 @@
                 <w:noProof/>
                 <w:webHidden/>
               </w:rPr>
-              <w:t>7</w:t>
+              <w:t>9</w:t>
             </w:r>
             <w:r>
               <w:rPr>
@@ -1346,10 +1409,13 @@
               <w:tab w:val="right" w:leader="dot" w:pos="9350"/>
             </w:tabs>
             <w:rPr>
+              <w:rFonts w:asciiTheme="minorHAnsi" w:eastAsiaTheme="minorEastAsia" w:hAnsiTheme="minorHAnsi"/>
               <w:noProof/>
+              <w:sz w:val="22"/>
+              <w:lang w:val="en-GB" w:eastAsia="en-GB"/>
             </w:rPr>
           </w:pPr>
-          <w:hyperlink w:anchor="_Toc91928930" w:history="1">
+          <w:hyperlink w:anchor="_Toc92729816" w:history="1">
             <w:r>
               <w:rPr>
                 <w:rStyle w:val="Hyperlink"/>
@@ -1359,7 +1425,10 @@
             </w:r>
             <w:r>
               <w:rPr>
-                <w:noProof/>
+                <w:rFonts w:asciiTheme="minorHAnsi" w:eastAsiaTheme="minorEastAsia" w:hAnsiTheme="minorHAnsi"/>
+                <w:noProof/>
+                <w:sz w:val="22"/>
+                <w:lang w:val="en-GB" w:eastAsia="en-GB"/>
               </w:rPr>
               <w:tab/>
             </w:r>
@@ -1389,7 +1458,7 @@
                 <w:noProof/>
                 <w:webHidden/>
               </w:rPr>
-              <w:instrText xml:space="preserve"> PAGEREF _Toc91928930 \h </w:instrText>
+              <w:instrText xml:space="preserve"> PAGEREF _Toc92729816 \h </w:instrText>
             </w:r>
             <w:r>
               <w:rPr>
@@ -1409,7 +1478,7 @@
                 <w:noProof/>
                 <w:webHidden/>
               </w:rPr>
-              <w:t>7</w:t>
+              <w:t>9</w:t>
             </w:r>
             <w:r>
               <w:rPr>
@@ -1428,10 +1497,13 @@
               <w:tab w:val="right" w:leader="dot" w:pos="9350"/>
             </w:tabs>
             <w:rPr>
+              <w:rFonts w:asciiTheme="minorHAnsi" w:eastAsiaTheme="minorEastAsia" w:hAnsiTheme="minorHAnsi"/>
               <w:noProof/>
+              <w:sz w:val="22"/>
+              <w:lang w:val="en-GB" w:eastAsia="en-GB"/>
             </w:rPr>
           </w:pPr>
-          <w:hyperlink w:anchor="_Toc91928931" w:history="1">
+          <w:hyperlink w:anchor="_Toc92729817" w:history="1">
             <w:r>
               <w:rPr>
                 <w:rStyle w:val="Hyperlink"/>
@@ -1441,7 +1513,10 @@
             </w:r>
             <w:r>
               <w:rPr>
-                <w:noProof/>
+                <w:rFonts w:asciiTheme="minorHAnsi" w:eastAsiaTheme="minorEastAsia" w:hAnsiTheme="minorHAnsi"/>
+                <w:noProof/>
+                <w:sz w:val="22"/>
+                <w:lang w:val="en-GB" w:eastAsia="en-GB"/>
               </w:rPr>
               <w:tab/>
             </w:r>
@@ -1471,7 +1546,7 @@
                 <w:noProof/>
                 <w:webHidden/>
               </w:rPr>
-              <w:instrText xml:space="preserve"> PAGEREF _Toc91928931 \h </w:instrText>
+              <w:instrText xml:space="preserve"> PAGEREF _Toc92729817 \h </w:instrText>
             </w:r>
             <w:r>
               <w:rPr>
@@ -1491,7 +1566,7 @@
                 <w:noProof/>
                 <w:webHidden/>
               </w:rPr>
-              <w:t>7</w:t>
+              <w:t>9</w:t>
             </w:r>
             <w:r>
               <w:rPr>
@@ -1510,10 +1585,13 @@
               <w:tab w:val="right" w:leader="dot" w:pos="9350"/>
             </w:tabs>
             <w:rPr>
+              <w:rFonts w:asciiTheme="minorHAnsi" w:eastAsiaTheme="minorEastAsia" w:hAnsiTheme="minorHAnsi"/>
               <w:noProof/>
+              <w:sz w:val="22"/>
+              <w:lang w:val="en-GB" w:eastAsia="en-GB"/>
             </w:rPr>
           </w:pPr>
-          <w:hyperlink w:anchor="_Toc91928932" w:history="1">
+          <w:hyperlink w:anchor="_Toc92729818" w:history="1">
             <w:r>
               <w:rPr>
                 <w:rStyle w:val="Hyperlink"/>
@@ -1523,7 +1601,10 @@
             </w:r>
             <w:r>
               <w:rPr>
-                <w:noProof/>
+                <w:rFonts w:asciiTheme="minorHAnsi" w:eastAsiaTheme="minorEastAsia" w:hAnsiTheme="minorHAnsi"/>
+                <w:noProof/>
+                <w:sz w:val="22"/>
+                <w:lang w:val="en-GB" w:eastAsia="en-GB"/>
               </w:rPr>
               <w:tab/>
             </w:r>
@@ -1553,7 +1634,7 @@
                 <w:noProof/>
                 <w:webHidden/>
               </w:rPr>
-              <w:instrText xml:space="preserve"> PAGEREF _Toc91928932 \h </w:instrText>
+              <w:instrText xml:space="preserve"> PAGEREF _Toc92729818 \h </w:instrText>
             </w:r>
             <w:r>
               <w:rPr>
@@ -1573,7 +1654,7 @@
                 <w:noProof/>
                 <w:webHidden/>
               </w:rPr>
-              <w:t>7</w:t>
+              <w:t>10</w:t>
             </w:r>
             <w:r>
               <w:rPr>
@@ -1592,10 +1673,13 @@
               <w:tab w:val="right" w:leader="dot" w:pos="9350"/>
             </w:tabs>
             <w:rPr>
+              <w:rFonts w:asciiTheme="minorHAnsi" w:eastAsiaTheme="minorEastAsia" w:hAnsiTheme="minorHAnsi"/>
               <w:noProof/>
+              <w:sz w:val="22"/>
+              <w:lang w:val="en-GB" w:eastAsia="en-GB"/>
             </w:rPr>
           </w:pPr>
-          <w:hyperlink w:anchor="_Toc91928933" w:history="1">
+          <w:hyperlink w:anchor="_Toc92729819" w:history="1">
             <w:r>
               <w:rPr>
                 <w:rStyle w:val="Hyperlink"/>
@@ -1605,7 +1689,10 @@
             </w:r>
             <w:r>
               <w:rPr>
-                <w:noProof/>
+                <w:rFonts w:asciiTheme="minorHAnsi" w:eastAsiaTheme="minorEastAsia" w:hAnsiTheme="minorHAnsi"/>
+                <w:noProof/>
+                <w:sz w:val="22"/>
+                <w:lang w:val="en-GB" w:eastAsia="en-GB"/>
               </w:rPr>
               <w:tab/>
             </w:r>
@@ -1635,7 +1722,7 @@
                 <w:noProof/>
                 <w:webHidden/>
               </w:rPr>
-              <w:instrText xml:space="preserve"> PAGEREF _Toc91928933 \h </w:instrText>
+              <w:instrText xml:space="preserve"> PAGEREF _Toc92729819 \h </w:instrText>
             </w:r>
             <w:r>
               <w:rPr>
@@ -1655,7 +1742,7 @@
                 <w:noProof/>
                 <w:webHidden/>
               </w:rPr>
-              <w:t>7</w:t>
+              <w:t>11</w:t>
             </w:r>
             <w:r>
               <w:rPr>
@@ -1674,10 +1761,13 @@
               <w:tab w:val="right" w:leader="dot" w:pos="9350"/>
             </w:tabs>
             <w:rPr>
+              <w:rFonts w:asciiTheme="minorHAnsi" w:eastAsiaTheme="minorEastAsia" w:hAnsiTheme="minorHAnsi"/>
               <w:noProof/>
+              <w:sz w:val="22"/>
+              <w:lang w:val="en-GB" w:eastAsia="en-GB"/>
             </w:rPr>
           </w:pPr>
-          <w:hyperlink w:anchor="_Toc91928934" w:history="1">
+          <w:hyperlink w:anchor="_Toc92729820" w:history="1">
             <w:r>
               <w:rPr>
                 <w:rStyle w:val="Hyperlink"/>
@@ -1687,7 +1777,10 @@
             </w:r>
             <w:r>
               <w:rPr>
-                <w:noProof/>
+                <w:rFonts w:asciiTheme="minorHAnsi" w:eastAsiaTheme="minorEastAsia" w:hAnsiTheme="minorHAnsi"/>
+                <w:noProof/>
+                <w:sz w:val="22"/>
+                <w:lang w:val="en-GB" w:eastAsia="en-GB"/>
               </w:rPr>
               <w:tab/>
             </w:r>
@@ -1717,7 +1810,7 @@
                 <w:noProof/>
                 <w:webHidden/>
               </w:rPr>
-              <w:instrText xml:space="preserve"> PAGEREF _Toc91928934 \h </w:instrText>
+              <w:instrText xml:space="preserve"> PAGEREF _Toc92729820 \h </w:instrText>
             </w:r>
             <w:r>
               <w:rPr>
@@ -1737,7 +1830,7 @@
                 <w:noProof/>
                 <w:webHidden/>
               </w:rPr>
-              <w:t>7</w:t>
+              <w:t>11</w:t>
             </w:r>
             <w:r>
               <w:rPr>
@@ -1756,10 +1849,13 @@
               <w:tab w:val="right" w:leader="dot" w:pos="9350"/>
             </w:tabs>
             <w:rPr>
+              <w:rFonts w:asciiTheme="minorHAnsi" w:eastAsiaTheme="minorEastAsia" w:hAnsiTheme="minorHAnsi"/>
               <w:noProof/>
+              <w:sz w:val="22"/>
+              <w:lang w:val="en-GB" w:eastAsia="en-GB"/>
             </w:rPr>
           </w:pPr>
-          <w:hyperlink w:anchor="_Toc91928935" w:history="1">
+          <w:hyperlink w:anchor="_Toc92729821" w:history="1">
             <w:r>
               <w:rPr>
                 <w:rStyle w:val="Hyperlink"/>
@@ -1769,7 +1865,10 @@
             </w:r>
             <w:r>
               <w:rPr>
-                <w:noProof/>
+                <w:rFonts w:asciiTheme="minorHAnsi" w:eastAsiaTheme="minorEastAsia" w:hAnsiTheme="minorHAnsi"/>
+                <w:noProof/>
+                <w:sz w:val="22"/>
+                <w:lang w:val="en-GB" w:eastAsia="en-GB"/>
               </w:rPr>
               <w:tab/>
             </w:r>
@@ -1778,7 +1877,7 @@
                 <w:rStyle w:val="Hyperlink"/>
                 <w:noProof/>
               </w:rPr>
-              <w:t>Đoạn code</w:t>
+              <w:t>Đoạn code:</w:t>
             </w:r>
             <w:r>
               <w:rPr>
@@ -1799,7 +1898,7 @@
                 <w:noProof/>
                 <w:webHidden/>
               </w:rPr>
-              <w:instrText xml:space="preserve"> PAGEREF _Toc91928935 \h </w:instrText>
+              <w:instrText xml:space="preserve"> PAGEREF _Toc92729821 \h </w:instrText>
             </w:r>
             <w:r>
               <w:rPr>
@@ -1819,7 +1918,7 @@
                 <w:noProof/>
                 <w:webHidden/>
               </w:rPr>
-              <w:t>7</w:t>
+              <w:t>11</w:t>
             </w:r>
             <w:r>
               <w:rPr>
@@ -1838,10 +1937,13 @@
               <w:tab w:val="right" w:leader="dot" w:pos="9350"/>
             </w:tabs>
             <w:rPr>
+              <w:rFonts w:asciiTheme="minorHAnsi" w:eastAsiaTheme="minorEastAsia" w:hAnsiTheme="minorHAnsi"/>
               <w:noProof/>
+              <w:sz w:val="22"/>
+              <w:lang w:val="en-GB" w:eastAsia="en-GB"/>
             </w:rPr>
           </w:pPr>
-          <w:hyperlink w:anchor="_Toc91928936" w:history="1">
+          <w:hyperlink w:anchor="_Toc92729822" w:history="1">
             <w:r>
               <w:rPr>
                 <w:rStyle w:val="Hyperlink"/>
@@ -1851,7 +1953,10 @@
             </w:r>
             <w:r>
               <w:rPr>
-                <w:noProof/>
+                <w:rFonts w:asciiTheme="minorHAnsi" w:eastAsiaTheme="minorEastAsia" w:hAnsiTheme="minorHAnsi"/>
+                <w:noProof/>
+                <w:sz w:val="22"/>
+                <w:lang w:val="en-GB" w:eastAsia="en-GB"/>
               </w:rPr>
               <w:tab/>
             </w:r>
@@ -1881,7 +1986,7 @@
                 <w:noProof/>
                 <w:webHidden/>
               </w:rPr>
-              <w:instrText xml:space="preserve"> PAGEREF _Toc91928936 \h </w:instrText>
+              <w:instrText xml:space="preserve"> PAGEREF _Toc92729822 \h </w:instrText>
             </w:r>
             <w:r>
               <w:rPr>
@@ -1901,7 +2006,7 @@
                 <w:noProof/>
                 <w:webHidden/>
               </w:rPr>
-              <w:t>7</w:t>
+              <w:t>12</w:t>
             </w:r>
             <w:r>
               <w:rPr>
@@ -1920,10 +2025,13 @@
               <w:tab w:val="right" w:leader="dot" w:pos="9350"/>
             </w:tabs>
             <w:rPr>
+              <w:rFonts w:asciiTheme="minorHAnsi" w:eastAsiaTheme="minorEastAsia" w:hAnsiTheme="minorHAnsi"/>
               <w:noProof/>
+              <w:sz w:val="22"/>
+              <w:lang w:val="en-GB" w:eastAsia="en-GB"/>
             </w:rPr>
           </w:pPr>
-          <w:hyperlink w:anchor="_Toc91928937" w:history="1">
+          <w:hyperlink w:anchor="_Toc92729823" w:history="1">
             <w:r>
               <w:rPr>
                 <w:rStyle w:val="Hyperlink"/>
@@ -1933,7 +2041,10 @@
             </w:r>
             <w:r>
               <w:rPr>
-                <w:noProof/>
+                <w:rFonts w:asciiTheme="minorHAnsi" w:eastAsiaTheme="minorEastAsia" w:hAnsiTheme="minorHAnsi"/>
+                <w:noProof/>
+                <w:sz w:val="22"/>
+                <w:lang w:val="en-GB" w:eastAsia="en-GB"/>
               </w:rPr>
               <w:tab/>
             </w:r>
@@ -1963,7 +2074,7 @@
                 <w:noProof/>
                 <w:webHidden/>
               </w:rPr>
-              <w:instrText xml:space="preserve"> PAGEREF _Toc91928937 \h </w:instrText>
+              <w:instrText xml:space="preserve"> PAGEREF _Toc92729823 \h </w:instrText>
             </w:r>
             <w:r>
               <w:rPr>
@@ -1983,7 +2094,7 @@
                 <w:noProof/>
                 <w:webHidden/>
               </w:rPr>
-              <w:t>7</w:t>
+              <w:t>13</w:t>
             </w:r>
             <w:r>
               <w:rPr>
@@ -2002,10 +2113,13 @@
               <w:tab w:val="right" w:leader="dot" w:pos="9350"/>
             </w:tabs>
             <w:rPr>
+              <w:rFonts w:asciiTheme="minorHAnsi" w:eastAsiaTheme="minorEastAsia" w:hAnsiTheme="minorHAnsi"/>
               <w:noProof/>
+              <w:sz w:val="22"/>
+              <w:lang w:val="en-GB" w:eastAsia="en-GB"/>
             </w:rPr>
           </w:pPr>
-          <w:hyperlink w:anchor="_Toc91928938" w:history="1">
+          <w:hyperlink w:anchor="_Toc92729824" w:history="1">
             <w:r>
               <w:rPr>
                 <w:rStyle w:val="Hyperlink"/>
@@ -2015,7 +2129,10 @@
             </w:r>
             <w:r>
               <w:rPr>
-                <w:noProof/>
+                <w:rFonts w:asciiTheme="minorHAnsi" w:eastAsiaTheme="minorEastAsia" w:hAnsiTheme="minorHAnsi"/>
+                <w:noProof/>
+                <w:sz w:val="22"/>
+                <w:lang w:val="en-GB" w:eastAsia="en-GB"/>
               </w:rPr>
               <w:tab/>
             </w:r>
@@ -2045,7 +2162,7 @@
                 <w:noProof/>
                 <w:webHidden/>
               </w:rPr>
-              <w:instrText xml:space="preserve"> PAGEREF _Toc91928938 \h </w:instrText>
+              <w:instrText xml:space="preserve"> PAGEREF _Toc92729824 \h </w:instrText>
             </w:r>
             <w:r>
               <w:rPr>
@@ -2065,7 +2182,7 @@
                 <w:noProof/>
                 <w:webHidden/>
               </w:rPr>
-              <w:t>7</w:t>
+              <w:t>13</w:t>
             </w:r>
             <w:r>
               <w:rPr>
@@ -2084,10 +2201,13 @@
               <w:tab w:val="right" w:leader="dot" w:pos="9350"/>
             </w:tabs>
             <w:rPr>
+              <w:rFonts w:asciiTheme="minorHAnsi" w:eastAsiaTheme="minorEastAsia" w:hAnsiTheme="minorHAnsi"/>
               <w:noProof/>
+              <w:sz w:val="22"/>
+              <w:lang w:val="en-GB" w:eastAsia="en-GB"/>
             </w:rPr>
           </w:pPr>
-          <w:hyperlink w:anchor="_Toc91928939" w:history="1">
+          <w:hyperlink w:anchor="_Toc92729825" w:history="1">
             <w:r>
               <w:rPr>
                 <w:rStyle w:val="Hyperlink"/>
@@ -2097,7 +2217,10 @@
             </w:r>
             <w:r>
               <w:rPr>
-                <w:noProof/>
+                <w:rFonts w:asciiTheme="minorHAnsi" w:eastAsiaTheme="minorEastAsia" w:hAnsiTheme="minorHAnsi"/>
+                <w:noProof/>
+                <w:sz w:val="22"/>
+                <w:lang w:val="en-GB" w:eastAsia="en-GB"/>
               </w:rPr>
               <w:tab/>
             </w:r>
@@ -2106,7 +2229,7 @@
                 <w:rStyle w:val="Hyperlink"/>
                 <w:noProof/>
               </w:rPr>
-              <w:t>Đoạn code</w:t>
+              <w:t>Đoạn code:</w:t>
             </w:r>
             <w:r>
               <w:rPr>
@@ -2127,7 +2250,7 @@
                 <w:noProof/>
                 <w:webHidden/>
               </w:rPr>
-              <w:instrText xml:space="preserve"> PAGEREF _Toc91928939 \h </w:instrText>
+              <w:instrText xml:space="preserve"> PAGEREF _Toc92729825 \h </w:instrText>
             </w:r>
             <w:r>
               <w:rPr>
@@ -2147,7 +2270,7 @@
                 <w:noProof/>
                 <w:webHidden/>
               </w:rPr>
-              <w:t>7</w:t>
+              <w:t>13</w:t>
             </w:r>
             <w:r>
               <w:rPr>
@@ -2166,10 +2289,13 @@
               <w:tab w:val="right" w:leader="dot" w:pos="9350"/>
             </w:tabs>
             <w:rPr>
+              <w:rFonts w:asciiTheme="minorHAnsi" w:eastAsiaTheme="minorEastAsia" w:hAnsiTheme="minorHAnsi"/>
               <w:noProof/>
+              <w:sz w:val="22"/>
+              <w:lang w:val="en-GB" w:eastAsia="en-GB"/>
             </w:rPr>
           </w:pPr>
-          <w:hyperlink w:anchor="_Toc91928940" w:history="1">
+          <w:hyperlink w:anchor="_Toc92729826" w:history="1">
             <w:r>
               <w:rPr>
                 <w:rStyle w:val="Hyperlink"/>
@@ -2179,7 +2305,10 @@
             </w:r>
             <w:r>
               <w:rPr>
-                <w:noProof/>
+                <w:rFonts w:asciiTheme="minorHAnsi" w:eastAsiaTheme="minorEastAsia" w:hAnsiTheme="minorHAnsi"/>
+                <w:noProof/>
+                <w:sz w:val="22"/>
+                <w:lang w:val="en-GB" w:eastAsia="en-GB"/>
               </w:rPr>
               <w:tab/>
             </w:r>
@@ -2209,7 +2338,7 @@
                 <w:noProof/>
                 <w:webHidden/>
               </w:rPr>
-              <w:instrText xml:space="preserve"> PAGEREF _Toc91928940 \h </w:instrText>
+              <w:instrText xml:space="preserve"> PAGEREF _Toc92729826 \h </w:instrText>
             </w:r>
             <w:r>
               <w:rPr>
@@ -2229,7 +2358,7 @@
                 <w:noProof/>
                 <w:webHidden/>
               </w:rPr>
-              <w:t>7</w:t>
+              <w:t>15</w:t>
             </w:r>
             <w:r>
               <w:rPr>
@@ -2248,10 +2377,13 @@
               <w:tab w:val="right" w:leader="dot" w:pos="9350"/>
             </w:tabs>
             <w:rPr>
+              <w:rFonts w:asciiTheme="minorHAnsi" w:eastAsiaTheme="minorEastAsia" w:hAnsiTheme="minorHAnsi"/>
               <w:noProof/>
+              <w:sz w:val="22"/>
+              <w:lang w:val="en-GB" w:eastAsia="en-GB"/>
             </w:rPr>
           </w:pPr>
-          <w:hyperlink w:anchor="_Toc91928941" w:history="1">
+          <w:hyperlink w:anchor="_Toc92729827" w:history="1">
             <w:r>
               <w:rPr>
                 <w:rStyle w:val="Hyperlink"/>
@@ -2261,7 +2393,10 @@
             </w:r>
             <w:r>
               <w:rPr>
-                <w:noProof/>
+                <w:rFonts w:asciiTheme="minorHAnsi" w:eastAsiaTheme="minorEastAsia" w:hAnsiTheme="minorHAnsi"/>
+                <w:noProof/>
+                <w:sz w:val="22"/>
+                <w:lang w:val="en-GB" w:eastAsia="en-GB"/>
               </w:rPr>
               <w:tab/>
             </w:r>
@@ -2291,7 +2426,7 @@
                 <w:noProof/>
                 <w:webHidden/>
               </w:rPr>
-              <w:instrText xml:space="preserve"> PAGEREF _Toc91928941 \h </w:instrText>
+              <w:instrText xml:space="preserve"> PAGEREF _Toc92729827 \h </w:instrText>
             </w:r>
             <w:r>
               <w:rPr>
@@ -2311,7 +2446,7 @@
                 <w:noProof/>
                 <w:webHidden/>
               </w:rPr>
-              <w:t>7</w:t>
+              <w:t>16</w:t>
             </w:r>
             <w:r>
               <w:rPr>
@@ -2330,10 +2465,13 @@
               <w:tab w:val="right" w:leader="dot" w:pos="9350"/>
             </w:tabs>
             <w:rPr>
+              <w:rFonts w:asciiTheme="minorHAnsi" w:eastAsiaTheme="minorEastAsia" w:hAnsiTheme="minorHAnsi"/>
               <w:noProof/>
+              <w:sz w:val="22"/>
+              <w:lang w:val="en-GB" w:eastAsia="en-GB"/>
             </w:rPr>
           </w:pPr>
-          <w:hyperlink w:anchor="_Toc91928942" w:history="1">
+          <w:hyperlink w:anchor="_Toc92729828" w:history="1">
             <w:r>
               <w:rPr>
                 <w:rStyle w:val="Hyperlink"/>
@@ -2343,7 +2481,10 @@
             </w:r>
             <w:r>
               <w:rPr>
-                <w:noProof/>
+                <w:rFonts w:asciiTheme="minorHAnsi" w:eastAsiaTheme="minorEastAsia" w:hAnsiTheme="minorHAnsi"/>
+                <w:noProof/>
+                <w:sz w:val="22"/>
+                <w:lang w:val="en-GB" w:eastAsia="en-GB"/>
               </w:rPr>
               <w:tab/>
             </w:r>
@@ -2373,7 +2514,7 @@
                 <w:noProof/>
                 <w:webHidden/>
               </w:rPr>
-              <w:instrText xml:space="preserve"> PAGEREF _Toc91928942 \h </w:instrText>
+              <w:instrText xml:space="preserve"> PAGEREF _Toc92729828 \h </w:instrText>
             </w:r>
             <w:r>
               <w:rPr>
@@ -2393,7 +2534,7 @@
                 <w:noProof/>
                 <w:webHidden/>
               </w:rPr>
-              <w:t>7</w:t>
+              <w:t>16</w:t>
             </w:r>
             <w:r>
               <w:rPr>
@@ -2412,10 +2553,13 @@
               <w:tab w:val="right" w:leader="dot" w:pos="9350"/>
             </w:tabs>
             <w:rPr>
+              <w:rFonts w:asciiTheme="minorHAnsi" w:eastAsiaTheme="minorEastAsia" w:hAnsiTheme="minorHAnsi"/>
               <w:noProof/>
+              <w:sz w:val="22"/>
+              <w:lang w:val="en-GB" w:eastAsia="en-GB"/>
             </w:rPr>
           </w:pPr>
-          <w:hyperlink w:anchor="_Toc91928943" w:history="1">
+          <w:hyperlink w:anchor="_Toc92729829" w:history="1">
             <w:r>
               <w:rPr>
                 <w:rStyle w:val="Hyperlink"/>
@@ -2425,7 +2569,10 @@
             </w:r>
             <w:r>
               <w:rPr>
-                <w:noProof/>
+                <w:rFonts w:asciiTheme="minorHAnsi" w:eastAsiaTheme="minorEastAsia" w:hAnsiTheme="minorHAnsi"/>
+                <w:noProof/>
+                <w:sz w:val="22"/>
+                <w:lang w:val="en-GB" w:eastAsia="en-GB"/>
               </w:rPr>
               <w:tab/>
             </w:r>
@@ -2434,7 +2581,7 @@
                 <w:rStyle w:val="Hyperlink"/>
                 <w:noProof/>
               </w:rPr>
-              <w:t>Đoạn code</w:t>
+              <w:t>Đoạn code:</w:t>
             </w:r>
             <w:r>
               <w:rPr>
@@ -2455,7 +2602,7 @@
                 <w:noProof/>
                 <w:webHidden/>
               </w:rPr>
-              <w:instrText xml:space="preserve"> PAGEREF _Toc91928943 \h </w:instrText>
+              <w:instrText xml:space="preserve"> PAGEREF _Toc92729829 \h </w:instrText>
             </w:r>
             <w:r>
               <w:rPr>
@@ -2475,7 +2622,7 @@
                 <w:noProof/>
                 <w:webHidden/>
               </w:rPr>
-              <w:t>7</w:t>
+              <w:t>16</w:t>
             </w:r>
             <w:r>
               <w:rPr>
@@ -2494,10 +2641,13 @@
               <w:tab w:val="right" w:leader="dot" w:pos="9350"/>
             </w:tabs>
             <w:rPr>
+              <w:rFonts w:asciiTheme="minorHAnsi" w:eastAsiaTheme="minorEastAsia" w:hAnsiTheme="minorHAnsi"/>
               <w:noProof/>
+              <w:sz w:val="22"/>
+              <w:lang w:val="en-GB" w:eastAsia="en-GB"/>
             </w:rPr>
           </w:pPr>
-          <w:hyperlink w:anchor="_Toc91928944" w:history="1">
+          <w:hyperlink w:anchor="_Toc92729830" w:history="1">
             <w:r>
               <w:rPr>
                 <w:rStyle w:val="Hyperlink"/>
@@ -2507,7 +2657,10 @@
             </w:r>
             <w:r>
               <w:rPr>
-                <w:noProof/>
+                <w:rFonts w:asciiTheme="minorHAnsi" w:eastAsiaTheme="minorEastAsia" w:hAnsiTheme="minorHAnsi"/>
+                <w:noProof/>
+                <w:sz w:val="22"/>
+                <w:lang w:val="en-GB" w:eastAsia="en-GB"/>
               </w:rPr>
               <w:tab/>
             </w:r>
@@ -2537,7 +2690,7 @@
                 <w:noProof/>
                 <w:webHidden/>
               </w:rPr>
-              <w:instrText xml:space="preserve"> PAGEREF _Toc91928944 \h </w:instrText>
+              <w:instrText xml:space="preserve"> PAGEREF _Toc92729830 \h </w:instrText>
             </w:r>
             <w:r>
               <w:rPr>
@@ -2557,7 +2710,7 @@
                 <w:noProof/>
                 <w:webHidden/>
               </w:rPr>
-              <w:t>7</w:t>
+              <w:t>17</w:t>
             </w:r>
             <w:r>
               <w:rPr>
@@ -2576,10 +2729,13 @@
               <w:tab w:val="right" w:leader="dot" w:pos="9350"/>
             </w:tabs>
             <w:rPr>
+              <w:rFonts w:asciiTheme="minorHAnsi" w:eastAsiaTheme="minorEastAsia" w:hAnsiTheme="minorHAnsi"/>
               <w:noProof/>
+              <w:sz w:val="22"/>
+              <w:lang w:val="en-GB" w:eastAsia="en-GB"/>
             </w:rPr>
           </w:pPr>
-          <w:hyperlink w:anchor="_Toc91928945" w:history="1">
+          <w:hyperlink w:anchor="_Toc92729831" w:history="1">
             <w:r>
               <w:rPr>
                 <w:rStyle w:val="Hyperlink"/>
@@ -2589,7 +2745,10 @@
             </w:r>
             <w:r>
               <w:rPr>
-                <w:noProof/>
+                <w:rFonts w:asciiTheme="minorHAnsi" w:eastAsiaTheme="minorEastAsia" w:hAnsiTheme="minorHAnsi"/>
+                <w:noProof/>
+                <w:sz w:val="22"/>
+                <w:lang w:val="en-GB" w:eastAsia="en-GB"/>
               </w:rPr>
               <w:tab/>
             </w:r>
@@ -2619,7 +2778,7 @@
                 <w:noProof/>
                 <w:webHidden/>
               </w:rPr>
-              <w:instrText xml:space="preserve"> PAGEREF _Toc91928945 \h </w:instrText>
+              <w:instrText xml:space="preserve"> PAGEREF _Toc92729831 \h </w:instrText>
             </w:r>
             <w:r>
               <w:rPr>
@@ -2639,7 +2798,7 @@
                 <w:noProof/>
                 <w:webHidden/>
               </w:rPr>
-              <w:t>7</w:t>
+              <w:t>17</w:t>
             </w:r>
             <w:r>
               <w:rPr>
@@ -2658,10 +2817,13 @@
               <w:tab w:val="right" w:leader="dot" w:pos="9350"/>
             </w:tabs>
             <w:rPr>
+              <w:rFonts w:asciiTheme="minorHAnsi" w:eastAsiaTheme="minorEastAsia" w:hAnsiTheme="minorHAnsi"/>
               <w:noProof/>
+              <w:sz w:val="22"/>
+              <w:lang w:val="en-GB" w:eastAsia="en-GB"/>
             </w:rPr>
           </w:pPr>
-          <w:hyperlink w:anchor="_Toc91928946" w:history="1">
+          <w:hyperlink w:anchor="_Toc92729832" w:history="1">
             <w:r>
               <w:rPr>
                 <w:rStyle w:val="Hyperlink"/>
@@ -2671,7 +2833,10 @@
             </w:r>
             <w:r>
               <w:rPr>
-                <w:noProof/>
+                <w:rFonts w:asciiTheme="minorHAnsi" w:eastAsiaTheme="minorEastAsia" w:hAnsiTheme="minorHAnsi"/>
+                <w:noProof/>
+                <w:sz w:val="22"/>
+                <w:lang w:val="en-GB" w:eastAsia="en-GB"/>
               </w:rPr>
               <w:tab/>
             </w:r>
@@ -2701,7 +2866,7 @@
                 <w:noProof/>
                 <w:webHidden/>
               </w:rPr>
-              <w:instrText xml:space="preserve"> PAGEREF _Toc91928946 \h </w:instrText>
+              <w:instrText xml:space="preserve"> PAGEREF _Toc92729832 \h </w:instrText>
             </w:r>
             <w:r>
               <w:rPr>
@@ -2721,7 +2886,7 @@
                 <w:noProof/>
                 <w:webHidden/>
               </w:rPr>
-              <w:t>7</w:t>
+              <w:t>17</w:t>
             </w:r>
             <w:r>
               <w:rPr>
@@ -2740,10 +2905,13 @@
               <w:tab w:val="right" w:leader="dot" w:pos="9350"/>
             </w:tabs>
             <w:rPr>
+              <w:rFonts w:asciiTheme="minorHAnsi" w:eastAsiaTheme="minorEastAsia" w:hAnsiTheme="minorHAnsi"/>
               <w:noProof/>
+              <w:sz w:val="22"/>
+              <w:lang w:val="en-GB" w:eastAsia="en-GB"/>
             </w:rPr>
           </w:pPr>
-          <w:hyperlink w:anchor="_Toc91928947" w:history="1">
+          <w:hyperlink w:anchor="_Toc92729833" w:history="1">
             <w:r>
               <w:rPr>
                 <w:rStyle w:val="Hyperlink"/>
@@ -2753,7 +2921,10 @@
             </w:r>
             <w:r>
               <w:rPr>
-                <w:noProof/>
+                <w:rFonts w:asciiTheme="minorHAnsi" w:eastAsiaTheme="minorEastAsia" w:hAnsiTheme="minorHAnsi"/>
+                <w:noProof/>
+                <w:sz w:val="22"/>
+                <w:lang w:val="en-GB" w:eastAsia="en-GB"/>
               </w:rPr>
               <w:tab/>
             </w:r>
@@ -2783,7 +2954,7 @@
                 <w:noProof/>
                 <w:webHidden/>
               </w:rPr>
-              <w:instrText xml:space="preserve"> PAGEREF _Toc91928947 \h </w:instrText>
+              <w:instrText xml:space="preserve"> PAGEREF _Toc92729833 \h </w:instrText>
             </w:r>
             <w:r>
               <w:rPr>
@@ -2803,7 +2974,7 @@
                 <w:noProof/>
                 <w:webHidden/>
               </w:rPr>
-              <w:t>7</w:t>
+              <w:t>17</w:t>
             </w:r>
             <w:r>
               <w:rPr>
@@ -2822,10 +2993,13 @@
               <w:tab w:val="right" w:leader="dot" w:pos="9350"/>
             </w:tabs>
             <w:rPr>
+              <w:rFonts w:asciiTheme="minorHAnsi" w:eastAsiaTheme="minorEastAsia" w:hAnsiTheme="minorHAnsi"/>
               <w:noProof/>
+              <w:sz w:val="22"/>
+              <w:lang w:val="en-GB" w:eastAsia="en-GB"/>
             </w:rPr>
           </w:pPr>
-          <w:hyperlink w:anchor="_Toc91928948" w:history="1">
+          <w:hyperlink w:anchor="_Toc92729834" w:history="1">
             <w:r>
               <w:rPr>
                 <w:rStyle w:val="Hyperlink"/>
@@ -2835,7 +3009,10 @@
             </w:r>
             <w:r>
               <w:rPr>
-                <w:noProof/>
+                <w:rFonts w:asciiTheme="minorHAnsi" w:eastAsiaTheme="minorEastAsia" w:hAnsiTheme="minorHAnsi"/>
+                <w:noProof/>
+                <w:sz w:val="22"/>
+                <w:lang w:val="en-GB" w:eastAsia="en-GB"/>
               </w:rPr>
               <w:tab/>
             </w:r>
@@ -2865,7 +3042,7 @@
                 <w:noProof/>
                 <w:webHidden/>
               </w:rPr>
-              <w:instrText xml:space="preserve"> PAGEREF _Toc91928948 \h </w:instrText>
+              <w:instrText xml:space="preserve"> PAGEREF _Toc92729834 \h </w:instrText>
             </w:r>
             <w:r>
               <w:rPr>
@@ -2885,7 +3062,7 @@
                 <w:noProof/>
                 <w:webHidden/>
               </w:rPr>
-              <w:t>7</w:t>
+              <w:t>18</w:t>
             </w:r>
             <w:r>
               <w:rPr>
@@ -2926,7 +3103,7 @@
       <w:pPr>
         <w:pStyle w:val="Heading1"/>
       </w:pPr>
-      <w:bookmarkStart w:id="2" w:name="_Toc91928919"/>
+      <w:bookmarkStart w:id="2" w:name="_Toc92729805"/>
       <w:r>
         <w:lastRenderedPageBreak/>
         <w:t>SƠ ĐỒ LỚP</w:t>
@@ -2937,7 +3114,7 @@
       <w:pPr>
         <w:pStyle w:val="Heading2"/>
       </w:pPr>
-      <w:bookmarkStart w:id="3" w:name="_Toc91928920"/>
+      <w:bookmarkStart w:id="3" w:name="_Toc92729806"/>
       <w:r>
         <w:rPr>
           <w:noProof/>
@@ -3074,7 +3251,7 @@
       <w:pPr>
         <w:pStyle w:val="Heading2"/>
       </w:pPr>
-      <w:bookmarkStart w:id="4" w:name="_Toc91928921"/>
+      <w:bookmarkStart w:id="4" w:name="_Toc92729807"/>
       <w:r>
         <w:lastRenderedPageBreak/>
         <w:t>Giải thích:</w:t>
@@ -3085,7 +3262,7 @@
       <w:pPr>
         <w:pStyle w:val="Heading3"/>
       </w:pPr>
-      <w:bookmarkStart w:id="5" w:name="_Toc91928922"/>
+      <w:bookmarkStart w:id="5" w:name="_Toc92729808"/>
       <w:r>
         <w:t>Các lớp validator:</w:t>
       </w:r>
@@ -3619,7 +3796,7 @@
       <w:pPr>
         <w:pStyle w:val="Heading3"/>
       </w:pPr>
-      <w:bookmarkStart w:id="6" w:name="_Toc91928923"/>
+      <w:bookmarkStart w:id="6" w:name="_Toc92729809"/>
       <w:r>
         <w:lastRenderedPageBreak/>
         <w:t>Các lớp Builder:</w:t>
@@ -3833,7 +4010,7 @@
       <w:pPr>
         <w:pStyle w:val="Heading3"/>
       </w:pPr>
-      <w:bookmarkStart w:id="7" w:name="_Toc91928924"/>
+      <w:bookmarkStart w:id="7" w:name="_Toc92729810"/>
       <w:r>
         <w:t>Comparators:</w:t>
       </w:r>
@@ -4062,7 +4239,7 @@
       <w:pPr>
         <w:pStyle w:val="Heading3"/>
       </w:pPr>
-      <w:bookmarkStart w:id="8" w:name="_Toc91928925"/>
+      <w:bookmarkStart w:id="8" w:name="_Toc92729811"/>
       <w:r>
         <w:t>Các lớp Result</w:t>
       </w:r>
@@ -4155,7 +4332,7 @@
       <w:pPr>
         <w:pStyle w:val="Heading3"/>
       </w:pPr>
-      <w:bookmarkStart w:id="9" w:name="_Toc91928926"/>
+      <w:bookmarkStart w:id="9" w:name="_Toc92729812"/>
       <w:r>
         <w:t>Các lớp Helpers:</w:t>
       </w:r>
@@ -4230,7 +4407,7 @@
       <w:pPr>
         <w:pStyle w:val="Heading3"/>
       </w:pPr>
-      <w:bookmarkStart w:id="10" w:name="_Toc91928927"/>
+      <w:bookmarkStart w:id="10" w:name="_Toc92729813"/>
       <w:r>
         <w:lastRenderedPageBreak/>
         <w:t>Annotations:</w:t>
@@ -4246,6 +4423,10 @@
         </w:numPr>
       </w:pPr>
       <w:r>
+        <w:rPr>
+          <w:b/>
+          <w:bCs/>
+        </w:rPr>
         <w:t>NotNull:</w:t>
       </w:r>
       <w:r>
@@ -4261,7 +4442,14 @@
         </w:numPr>
       </w:pPr>
       <w:r>
-        <w:t>NotEmpty: validate field kiểu String không trống</w:t>
+        <w:rPr>
+          <w:b/>
+          <w:bCs/>
+        </w:rPr>
+        <w:t>NotEmpty:</w:t>
+      </w:r>
+      <w:r>
+        <w:t xml:space="preserve"> validate field kiểu String không trống</w:t>
       </w:r>
     </w:p>
     <w:p>
@@ -4273,7 +4461,14 @@
         </w:numPr>
       </w:pPr>
       <w:r>
-        <w:t>Nested: validate field bằng các annotation</w:t>
+        <w:rPr>
+          <w:b/>
+          <w:bCs/>
+        </w:rPr>
+        <w:t>Nested:</w:t>
+      </w:r>
+      <w:r>
+        <w:t xml:space="preserve"> validate field bằng các annotation</w:t>
       </w:r>
       <w:r>
         <w:t xml:space="preserve"> </w:t>
@@ -4300,7 +4495,14 @@
         </w:numPr>
       </w:pPr>
       <w:r>
-        <w:t>Email: validate field kiểu string</w:t>
+        <w:rPr>
+          <w:b/>
+          <w:bCs/>
+        </w:rPr>
+        <w:t>Email:</w:t>
+      </w:r>
+      <w:r>
+        <w:t xml:space="preserve"> validate field kiểu string</w:t>
       </w:r>
       <w:r>
         <w:t xml:space="preserve"> là 1 email</w:t>
@@ -4315,6 +4517,10 @@
         </w:numPr>
       </w:pPr>
       <w:r>
+        <w:rPr>
+          <w:b/>
+          <w:bCs/>
+        </w:rPr>
         <w:t>Min:</w:t>
       </w:r>
       <w:r>
@@ -4330,6 +4536,10 @@
         </w:numPr>
       </w:pPr>
       <w:r>
+        <w:rPr>
+          <w:b/>
+          <w:bCs/>
+        </w:rPr>
         <w:t>Max:</w:t>
       </w:r>
       <w:r>
@@ -4345,6 +4555,10 @@
         </w:numPr>
       </w:pPr>
       <w:r>
+        <w:rPr>
+          <w:b/>
+          <w:bCs/>
+        </w:rPr>
         <w:t>AssertTrue:</w:t>
       </w:r>
       <w:r>
@@ -4360,10 +4574,21 @@
         </w:numPr>
       </w:pPr>
       <w:r>
+        <w:rPr>
+          <w:b/>
+          <w:bCs/>
+        </w:rPr>
         <w:t>AssertFalse</w:t>
       </w:r>
       <w:r>
-        <w:t>: validate field kiểu boolean là false</w:t>
+        <w:rPr>
+          <w:b/>
+          <w:bCs/>
+        </w:rPr>
+        <w:t>:</w:t>
+      </w:r>
+      <w:r>
+        <w:t xml:space="preserve"> validate field kiểu boolean là false</w:t>
       </w:r>
     </w:p>
     <w:p>
@@ -4375,10 +4600,21 @@
         </w:numPr>
       </w:pPr>
       <w:r>
+        <w:rPr>
+          <w:b/>
+          <w:bCs/>
+        </w:rPr>
         <w:t>Regex</w:t>
       </w:r>
       <w:r>
-        <w:t>: validate field kiểu string trùng regular expression</w:t>
+        <w:rPr>
+          <w:b/>
+          <w:bCs/>
+        </w:rPr>
+        <w:t>:</w:t>
+      </w:r>
+      <w:r>
+        <w:t xml:space="preserve"> validate field kiểu string trùng regular expression</w:t>
       </w:r>
     </w:p>
     <w:p>
@@ -4390,10 +4626,21 @@
         </w:numPr>
       </w:pPr>
       <w:r>
+        <w:rPr>
+          <w:b/>
+          <w:bCs/>
+        </w:rPr>
         <w:t>Equal</w:t>
       </w:r>
       <w:r>
-        <w:t>: validate field phải có giá trị bằng một giá trị nhất định (giá trị này parse từ kiểu string qua kiểu dữ liệu của field)</w:t>
+        <w:rPr>
+          <w:b/>
+          <w:bCs/>
+        </w:rPr>
+        <w:t>:</w:t>
+      </w:r>
+      <w:r>
+        <w:t xml:space="preserve"> validate field phải có giá trị bằng một giá trị nhất định (giá trị này parse từ kiểu string qua kiểu dữ liệu của field)</w:t>
       </w:r>
     </w:p>
     <w:p>
@@ -4405,6 +4652,10 @@
         </w:numPr>
       </w:pPr>
       <w:r>
+        <w:rPr>
+          <w:b/>
+          <w:bCs/>
+        </w:rPr>
         <w:t>ValidatedBy:</w:t>
       </w:r>
       <w:r>
@@ -4434,7 +4685,7 @@
       <w:pPr>
         <w:pStyle w:val="Heading1"/>
       </w:pPr>
-      <w:bookmarkStart w:id="11" w:name="_Toc91928928"/>
+      <w:bookmarkStart w:id="11" w:name="_Toc92729814"/>
       <w:r>
         <w:lastRenderedPageBreak/>
         <w:t>CÁC MẪU THIẾT KẾ SỬ DỤNG</w:t>
@@ -4449,7 +4700,7 @@
           <w:numId w:val="13"/>
         </w:numPr>
       </w:pPr>
-      <w:bookmarkStart w:id="12" w:name="_Toc91928929"/>
+      <w:bookmarkStart w:id="12" w:name="_Toc92729815"/>
       <w:r>
         <w:t>Chain Of Responsibility:</w:t>
       </w:r>
@@ -4459,7 +4710,7 @@
       <w:pPr>
         <w:pStyle w:val="Heading3"/>
       </w:pPr>
-      <w:bookmarkStart w:id="13" w:name="_Toc91928930"/>
+      <w:bookmarkStart w:id="13" w:name="_Toc92729816"/>
       <w:r>
         <w:rPr>
           <w:noProof/>
@@ -4488,7 +4739,7 @@
             <v:imagedata r:id="rId11" o:title=""/>
             <w10:wrap type="topAndBottom"/>
           </v:shape>
-          <o:OLEObject Type="Embed" ProgID="Paint.Picture" ShapeID="_x0000_s2054" DrawAspect="Content" ObjectID="_1702561715" r:id="rId12"/>
+          <o:OLEObject Type="Embed" ProgID="Paint.Picture" ShapeID="_x0000_s2054" DrawAspect="Content" ObjectID="_1703342742" r:id="rId12"/>
         </w:object>
       </w:r>
       <w:r>
@@ -4500,7 +4751,7 @@
       <w:pPr>
         <w:pStyle w:val="Heading3"/>
       </w:pPr>
-      <w:bookmarkStart w:id="14" w:name="_Toc91928931"/>
+      <w:bookmarkStart w:id="14" w:name="_Toc92729817"/>
       <w:r>
         <w:t>Đoạn code</w:t>
       </w:r>
@@ -4523,7 +4774,7 @@
             <v:imagedata r:id="rId13" o:title=""/>
             <w10:wrap type="topAndBottom"/>
           </v:shape>
-          <o:OLEObject Type="Embed" ProgID="Paint.Picture" ShapeID="_x0000_s2055" DrawAspect="Content" ObjectID="_1702561716" r:id="rId14"/>
+          <o:OLEObject Type="Embed" ProgID="Paint.Picture" ShapeID="_x0000_s2055" DrawAspect="Content" ObjectID="_1703342743" r:id="rId14"/>
         </w:object>
       </w:r>
       <w:r>
@@ -4571,7 +4822,7 @@
             <v:imagedata r:id="rId15" o:title=""/>
             <w10:wrap type="topAndBottom"/>
           </v:shape>
-          <o:OLEObject Type="Embed" ProgID="Paint.Picture" ShapeID="_x0000_s2059" DrawAspect="Content" ObjectID="_1702561717" r:id="rId16"/>
+          <o:OLEObject Type="Embed" ProgID="Paint.Picture" ShapeID="_x0000_s2059" DrawAspect="Content" ObjectID="_1703342744" r:id="rId16"/>
         </w:object>
       </w:r>
       <w:r>
@@ -4591,7 +4842,7 @@
             <v:imagedata r:id="rId17" o:title=""/>
             <w10:wrap type="topAndBottom"/>
           </v:shape>
-          <o:OLEObject Type="Embed" ProgID="Paint.Picture" ShapeID="_x0000_s2060" DrawAspect="Content" ObjectID="_1702561718" r:id="rId18"/>
+          <o:OLEObject Type="Embed" ProgID="Paint.Picture" ShapeID="_x0000_s2060" DrawAspect="Content" ObjectID="_1703342745" r:id="rId18"/>
         </w:object>
       </w:r>
     </w:p>
@@ -4599,7 +4850,7 @@
       <w:pPr>
         <w:pStyle w:val="Heading3"/>
       </w:pPr>
-      <w:bookmarkStart w:id="15" w:name="_Toc91928932"/>
+      <w:bookmarkStart w:id="15" w:name="_Toc92729818"/>
       <w:r>
         <w:t>Ý nghĩa:</w:t>
       </w:r>
@@ -4689,7 +4940,7 @@
       <w:pPr>
         <w:pStyle w:val="Heading2"/>
       </w:pPr>
-      <w:bookmarkStart w:id="16" w:name="_Toc91928933"/>
+      <w:bookmarkStart w:id="16" w:name="_Toc92729819"/>
       <w:r>
         <w:lastRenderedPageBreak/>
         <w:t>Builder:</w:t>
@@ -4700,7 +4951,7 @@
       <w:pPr>
         <w:pStyle w:val="Heading3"/>
       </w:pPr>
-      <w:bookmarkStart w:id="17" w:name="_Toc91928934"/>
+      <w:bookmarkStart w:id="17" w:name="_Toc92729820"/>
       <w:r>
         <w:t>Sơ đồ lớp:</w:t>
       </w:r>
@@ -4712,7 +4963,7 @@
           <v:shape id="_x0000_i1029" type="#_x0000_t75" style="width:376.5pt;height:432.75pt" o:ole="">
             <v:imagedata r:id="rId19" o:title=""/>
           </v:shape>
-          <o:OLEObject Type="Embed" ProgID="Paint.Picture" ShapeID="_x0000_i1029" DrawAspect="Content" ObjectID="_1702561708" r:id="rId20"/>
+          <o:OLEObject Type="Embed" ProgID="Paint.Picture" ShapeID="_x0000_i1029" DrawAspect="Content" ObjectID="_1703342735" r:id="rId20"/>
         </w:object>
       </w:r>
     </w:p>
@@ -4720,14 +4971,14 @@
       <w:pPr>
         <w:pStyle w:val="Heading3"/>
       </w:pPr>
-      <w:bookmarkStart w:id="18" w:name="_Toc91928935"/>
+      <w:bookmarkStart w:id="18" w:name="_Toc92729821"/>
       <w:r>
         <w:t>Đoạn code</w:t>
       </w:r>
+      <w:r>
+        <w:t>:</w:t>
+      </w:r>
       <w:bookmarkEnd w:id="18"/>
-      <w:r>
-        <w:t>:</w:t>
-      </w:r>
     </w:p>
     <w:p>
       <w:pPr>
@@ -4741,12 +4992,12 @@
         <w:rPr>
           <w:noProof/>
         </w:rPr>
-        <w:object w:dxaOrig="225" w:dyaOrig="225" w14:anchorId="20B79604">
+        <w:object w:dxaOrig="1440" w:dyaOrig="1440" w14:anchorId="20B79604">
           <v:shape id="_x0000_s2066" type="#_x0000_t75" style="position:absolute;left:0;text-align:left;margin-left:94.5pt;margin-top:17.35pt;width:238.5pt;height:60pt;z-index:251681792;mso-position-horizontal-relative:text;mso-position-vertical-relative:text;mso-width-relative:page;mso-height-relative:page">
             <v:imagedata r:id="rId21" o:title=""/>
             <w10:wrap type="topAndBottom"/>
           </v:shape>
-          <o:OLEObject Type="Embed" ProgID="Paint.Picture" ShapeID="_x0000_s2066" DrawAspect="Content" ObjectID="_1702561719" r:id="rId22"/>
+          <o:OLEObject Type="Embed" ProgID="Paint.Picture" ShapeID="_x0000_s2066" DrawAspect="Content" ObjectID="_1703342746" r:id="rId22"/>
         </w:object>
       </w:r>
       <w:r>
@@ -4771,10 +5022,10 @@
       </w:pPr>
       <w:r>
         <w:object w:dxaOrig="12915" w:dyaOrig="2565" w14:anchorId="5219348A">
-          <v:shape id="_x0000_i1129" type="#_x0000_t75" style="width:467.25pt;height:93pt" o:ole="">
+          <v:shape id="_x0000_i1031" type="#_x0000_t75" style="width:467.25pt;height:93pt" o:ole="">
             <v:imagedata r:id="rId23" o:title=""/>
           </v:shape>
-          <o:OLEObject Type="Embed" ProgID="Paint.Picture" ShapeID="_x0000_i1129" DrawAspect="Content" ObjectID="_1702561709" r:id="rId24"/>
+          <o:OLEObject Type="Embed" ProgID="Paint.Picture" ShapeID="_x0000_i1031" DrawAspect="Content" ObjectID="_1703342736" r:id="rId24"/>
         </w:object>
       </w:r>
     </w:p>
@@ -4783,12 +5034,12 @@
         <w:rPr>
           <w:noProof/>
         </w:rPr>
-        <w:object w:dxaOrig="225" w:dyaOrig="225" w14:anchorId="1AA7B7CD">
+        <w:object w:dxaOrig="1440" w:dyaOrig="1440" w14:anchorId="1AA7B7CD">
           <v:shape id="_x0000_s2067" type="#_x0000_t75" style="position:absolute;margin-left:90pt;margin-top:19.9pt;width:351pt;height:250.5pt;z-index:251683840;mso-position-horizontal-relative:text;mso-position-vertical-relative:text;mso-width-relative:page;mso-height-relative:page">
             <v:imagedata r:id="rId25" o:title=""/>
             <w10:wrap type="topAndBottom"/>
           </v:shape>
-          <o:OLEObject Type="Embed" ProgID="Paint.Picture" ShapeID="_x0000_s2067" DrawAspect="Content" ObjectID="_1702561720" r:id="rId26"/>
+          <o:OLEObject Type="Embed" ProgID="Paint.Picture" ShapeID="_x0000_s2067" DrawAspect="Content" ObjectID="_1703342747" r:id="rId26"/>
         </w:object>
       </w:r>
       <w:r>
@@ -4813,7 +5064,7 @@
       <w:pPr>
         <w:pStyle w:val="Heading3"/>
       </w:pPr>
-      <w:bookmarkStart w:id="19" w:name="_Toc91928936"/>
+      <w:bookmarkStart w:id="19" w:name="_Toc92729822"/>
       <w:r>
         <w:t>Ý nghĩa:</w:t>
       </w:r>
@@ -4853,7 +5104,7 @@
       <w:pPr>
         <w:pStyle w:val="Heading2"/>
       </w:pPr>
-      <w:bookmarkStart w:id="20" w:name="_Toc91928937"/>
+      <w:bookmarkStart w:id="20" w:name="_Toc92729823"/>
       <w:r>
         <w:lastRenderedPageBreak/>
         <w:t>Factory Method:</w:t>
@@ -4864,17 +5115,17 @@
       <w:pPr>
         <w:pStyle w:val="Heading3"/>
       </w:pPr>
-      <w:bookmarkStart w:id="21" w:name="_Toc91928938"/>
+      <w:bookmarkStart w:id="21" w:name="_Toc92729824"/>
       <w:r>
         <w:rPr>
           <w:noProof/>
         </w:rPr>
-        <w:object w:dxaOrig="225" w:dyaOrig="225" w14:anchorId="68E6D936">
+        <w:object w:dxaOrig="1440" w:dyaOrig="1440" w14:anchorId="68E6D936">
           <v:shape id="_x0000_s2063" type="#_x0000_t75" style="position:absolute;left:0;text-align:left;margin-left:102.75pt;margin-top:28.7pt;width:235.5pt;height:178.5pt;z-index:251675648;mso-position-horizontal-relative:text;mso-position-vertical-relative:text;mso-width-relative:page;mso-height-relative:page">
             <v:imagedata r:id="rId27" o:title=""/>
             <w10:wrap type="topAndBottom"/>
           </v:shape>
-          <o:OLEObject Type="Embed" ProgID="Paint.Picture" ShapeID="_x0000_s2063" DrawAspect="Content" ObjectID="_1702561721" r:id="rId28"/>
+          <o:OLEObject Type="Embed" ProgID="Paint.Picture" ShapeID="_x0000_s2063" DrawAspect="Content" ObjectID="_1703342748" r:id="rId28"/>
         </w:object>
       </w:r>
       <w:r>
@@ -4889,26 +5140,26 @@
       <w:pPr>
         <w:pStyle w:val="Heading3"/>
       </w:pPr>
-      <w:bookmarkStart w:id="22" w:name="_Toc91928939"/>
+      <w:bookmarkStart w:id="22" w:name="_Toc92729825"/>
       <w:r>
         <w:rPr>
           <w:noProof/>
         </w:rPr>
-        <w:object w:dxaOrig="225" w:dyaOrig="225" w14:anchorId="132BD9D6">
+        <w:object w:dxaOrig="1440" w:dyaOrig="1440" w14:anchorId="132BD9D6">
           <v:shape id="_x0000_s2065" type="#_x0000_t75" style="position:absolute;left:0;text-align:left;margin-left:40.5pt;margin-top:202.55pt;width:333.75pt;height:142.5pt;z-index:251679744;mso-position-horizontal-relative:text;mso-position-vertical-relative:text;mso-width-relative:page;mso-height-relative:page">
             <v:imagedata r:id="rId29" o:title=""/>
             <w10:wrap type="topAndBottom"/>
           </v:shape>
-          <o:OLEObject Type="Embed" ProgID="Paint.Picture" ShapeID="_x0000_s2065" DrawAspect="Content" ObjectID="_1702561722" r:id="rId30"/>
+          <o:OLEObject Type="Embed" ProgID="Paint.Picture" ShapeID="_x0000_s2065" DrawAspect="Content" ObjectID="_1703342749" r:id="rId30"/>
         </w:object>
       </w:r>
       <w:r>
         <w:t>Đoạn code</w:t>
       </w:r>
+      <w:r>
+        <w:t>:</w:t>
+      </w:r>
       <w:bookmarkEnd w:id="22"/>
-      <w:r>
-        <w:t>:</w:t>
-      </w:r>
     </w:p>
     <w:p>
       <w:pPr>
@@ -4925,20 +5176,20 @@
     <w:p>
       <w:r>
         <w:object w:dxaOrig="13995" w:dyaOrig="8025" w14:anchorId="5872066D">
-          <v:shape id="_x0000_i1104" type="#_x0000_t75" style="width:467.25pt;height:267.75pt" o:ole="">
+          <v:shape id="_x0000_i1035" type="#_x0000_t75" style="width:467.25pt;height:267.75pt" o:ole="">
             <v:imagedata r:id="rId31" o:title=""/>
           </v:shape>
-          <o:OLEObject Type="Embed" ProgID="Paint.Picture" ShapeID="_x0000_i1104" DrawAspect="Content" ObjectID="_1702561710" r:id="rId32"/>
+          <o:OLEObject Type="Embed" ProgID="Paint.Picture" ShapeID="_x0000_i1035" DrawAspect="Content" ObjectID="_1703342737" r:id="rId32"/>
         </w:object>
       </w:r>
     </w:p>
     <w:p>
       <w:r>
         <w:object w:dxaOrig="13995" w:dyaOrig="7875" w14:anchorId="7AD2FAE6">
-          <v:shape id="_x0000_i1055" type="#_x0000_t75" style="width:467.25pt;height:263.25pt" o:ole="">
+          <v:shape id="_x0000_i1036" type="#_x0000_t75" style="width:467.25pt;height:263.25pt" o:ole="">
             <v:imagedata r:id="rId33" o:title=""/>
           </v:shape>
-          <o:OLEObject Type="Embed" ProgID="Paint.Picture" ShapeID="_x0000_i1055" DrawAspect="Content" ObjectID="_1702561711" r:id="rId34"/>
+          <o:OLEObject Type="Embed" ProgID="Paint.Picture" ShapeID="_x0000_i1036" DrawAspect="Content" ObjectID="_1703342738" r:id="rId34"/>
         </w:object>
       </w:r>
     </w:p>
@@ -4964,10 +5215,10 @@
       </w:pPr>
       <w:r>
         <w:object w:dxaOrig="11070" w:dyaOrig="11985" w14:anchorId="447F7739">
-          <v:shape id="_x0000_i1106" type="#_x0000_t75" style="width:327pt;height:296.25pt" o:ole="">
+          <v:shape id="_x0000_i1037" type="#_x0000_t75" style="width:327pt;height:296.25pt" o:ole="">
             <v:imagedata r:id="rId35" o:title=""/>
           </v:shape>
-          <o:OLEObject Type="Embed" ProgID="Paint.Picture" ShapeID="_x0000_i1106" DrawAspect="Content" ObjectID="_1702561712" r:id="rId36"/>
+          <o:OLEObject Type="Embed" ProgID="Paint.Picture" ShapeID="_x0000_i1037" DrawAspect="Content" ObjectID="_1703342739" r:id="rId36"/>
         </w:object>
       </w:r>
     </w:p>
@@ -4975,7 +5226,7 @@
       <w:pPr>
         <w:pStyle w:val="Heading3"/>
       </w:pPr>
-      <w:bookmarkStart w:id="23" w:name="_Toc91928940"/>
+      <w:bookmarkStart w:id="23" w:name="_Toc92729826"/>
       <w:r>
         <w:t>Ý nghĩa:</w:t>
       </w:r>
@@ -5010,7 +5261,6 @@
       <w:r>
         <w:t>một cách dễ dàng hơn.</w:t>
       </w:r>
-      <w:bookmarkStart w:id="24" w:name="_Toc91928941"/>
       <w:r>
         <w:t xml:space="preserve"> Và nếu ta muốn thêm một lớp Builder hoặc Comparator sẽ không ảnh hưởng tới các class đã cài đặt ngoài Factory</w:t>
       </w:r>
@@ -5019,6 +5269,7 @@
       <w:pPr>
         <w:pStyle w:val="Heading2"/>
       </w:pPr>
+      <w:bookmarkStart w:id="24" w:name="_Toc92729827"/>
       <w:r>
         <w:lastRenderedPageBreak/>
         <w:t>Strategy:</w:t>
@@ -5029,17 +5280,17 @@
       <w:pPr>
         <w:pStyle w:val="Heading3"/>
       </w:pPr>
-      <w:bookmarkStart w:id="25" w:name="_Toc91928942"/>
+      <w:bookmarkStart w:id="25" w:name="_Toc92729828"/>
       <w:r>
         <w:rPr>
           <w:noProof/>
         </w:rPr>
-        <w:object w:dxaOrig="225" w:dyaOrig="225" w14:anchorId="0DD5DB21">
+        <w:object w:dxaOrig="1440" w:dyaOrig="1440" w14:anchorId="0DD5DB21">
           <v:shape id="_x0000_s2064" type="#_x0000_t75" style="position:absolute;left:0;text-align:left;margin-left:36.75pt;margin-top:19.5pt;width:393.75pt;height:256.5pt;z-index:251677696;mso-position-horizontal-relative:text;mso-position-vertical-relative:text;mso-width-relative:page;mso-height-relative:page">
             <v:imagedata r:id="rId37" o:title=""/>
             <w10:wrap type="topAndBottom"/>
           </v:shape>
-          <o:OLEObject Type="Embed" ProgID="Paint.Picture" ShapeID="_x0000_s2064" DrawAspect="Content" ObjectID="_1702561723" r:id="rId38"/>
+          <o:OLEObject Type="Embed" ProgID="Paint.Picture" ShapeID="_x0000_s2064" DrawAspect="Content" ObjectID="_1703342750" r:id="rId38"/>
         </w:object>
       </w:r>
       <w:r>
@@ -5052,14 +5303,14 @@
       <w:pPr>
         <w:pStyle w:val="Heading3"/>
       </w:pPr>
-      <w:bookmarkStart w:id="26" w:name="_Toc91928943"/>
+      <w:bookmarkStart w:id="26" w:name="_Toc92729829"/>
       <w:r>
         <w:t>Đoạn code</w:t>
       </w:r>
+      <w:r>
+        <w:t>:</w:t>
+      </w:r>
       <w:bookmarkEnd w:id="26"/>
-      <w:r>
-        <w:t>:</w:t>
-      </w:r>
     </w:p>
     <w:p>
       <w:pPr>
@@ -5076,10 +5327,10 @@
     <w:p>
       <w:r>
         <w:object w:dxaOrig="13515" w:dyaOrig="10905" w14:anchorId="27D5927E">
-          <v:shape id="_x0000_i1207" type="#_x0000_t75" style="width:380.25pt;height:282.75pt" o:ole="">
+          <v:shape id="_x0000_i1039" type="#_x0000_t75" style="width:380.25pt;height:282.75pt" o:ole="">
             <v:imagedata r:id="rId39" o:title=""/>
           </v:shape>
-          <o:OLEObject Type="Embed" ProgID="Paint.Picture" ShapeID="_x0000_i1207" DrawAspect="Content" ObjectID="_1702561713" r:id="rId40"/>
+          <o:OLEObject Type="Embed" ProgID="Paint.Picture" ShapeID="_x0000_i1039" DrawAspect="Content" ObjectID="_1703342740" r:id="rId40"/>
         </w:object>
       </w:r>
     </w:p>
@@ -5087,7 +5338,7 @@
       <w:pPr>
         <w:pStyle w:val="Heading3"/>
       </w:pPr>
-      <w:bookmarkStart w:id="27" w:name="_Toc91928944"/>
+      <w:bookmarkStart w:id="27" w:name="_Toc92729830"/>
       <w:r>
         <w:lastRenderedPageBreak/>
         <w:t>Ý nghĩa:</w:t>
@@ -5115,7 +5366,7 @@
       <w:pPr>
         <w:pStyle w:val="Heading2"/>
       </w:pPr>
-      <w:bookmarkStart w:id="28" w:name="_Toc91928945"/>
+      <w:bookmarkStart w:id="28" w:name="_Toc92729831"/>
       <w:r>
         <w:t>Template Method:</w:t>
       </w:r>
@@ -5125,7 +5376,7 @@
       <w:pPr>
         <w:pStyle w:val="Heading3"/>
       </w:pPr>
-      <w:bookmarkStart w:id="29" w:name="_Toc91928946"/>
+      <w:bookmarkStart w:id="29" w:name="_Toc92729832"/>
       <w:r>
         <w:t>Sơ đồ lớp:</w:t>
       </w:r>
@@ -5134,10 +5385,10 @@
     <w:p>
       <w:r>
         <w:object w:dxaOrig="15720" w:dyaOrig="7410" w14:anchorId="00647126">
-          <v:shape id="_x0000_i1030" type="#_x0000_t75" style="width:468pt;height:220.5pt" o:ole="">
+          <v:shape id="_x0000_i1040" type="#_x0000_t75" style="width:468pt;height:220.5pt" o:ole="">
             <v:imagedata r:id="rId41" o:title=""/>
           </v:shape>
-          <o:OLEObject Type="Embed" ProgID="Paint.Picture" ShapeID="_x0000_i1030" DrawAspect="Content" ObjectID="_1702561714" r:id="rId42"/>
+          <o:OLEObject Type="Embed" ProgID="Paint.Picture" ShapeID="_x0000_i1040" DrawAspect="Content" ObjectID="_1703342741" r:id="rId42"/>
         </w:object>
       </w:r>
     </w:p>
@@ -5145,7 +5396,7 @@
       <w:pPr>
         <w:pStyle w:val="Heading3"/>
       </w:pPr>
-      <w:bookmarkStart w:id="30" w:name="_Toc91928947"/>
+      <w:bookmarkStart w:id="30" w:name="_Toc92729833"/>
       <w:r>
         <w:t>Đoạn code</w:t>
       </w:r>
@@ -5163,24 +5414,24 @@
         <w:rPr>
           <w:noProof/>
         </w:rPr>
-        <w:object w:dxaOrig="1440" w:dyaOrig="1440" w14:anchorId="0CFAEAEA">
-          <v:shape id="_x0000_s2056" type="#_x0000_t75" style="position:absolute;left:0;text-align:left;margin-left:84.75pt;margin-top:230.9pt;width:207pt;height:25.5pt;z-index:251665408;mso-position-horizontal-relative:text;mso-position-vertical-relative:text;mso-width-relative:page;mso-height-relative:page">
+        <w:object w:dxaOrig="1440" w:dyaOrig="1440" w14:anchorId="2A91EC52">
+          <v:shape id="_x0000_s2057" type="#_x0000_t75" style="position:absolute;left:0;text-align:left;margin-left:76.5pt;margin-top:17.2pt;width:279pt;height:198pt;z-index:251667456;mso-position-horizontal-relative:text;mso-position-vertical-relative:text;mso-width-relative:page;mso-height-relative:page">
             <v:imagedata r:id="rId43" o:title=""/>
             <w10:wrap type="topAndBottom"/>
           </v:shape>
-          <o:OLEObject Type="Embed" ProgID="Paint.Picture" ShapeID="_x0000_s2056" DrawAspect="Content" ObjectID="_1702561724" r:id="rId44"/>
+          <o:OLEObject Type="Embed" ProgID="Paint.Picture" ShapeID="_x0000_s2057" DrawAspect="Content" ObjectID="_1703342751" r:id="rId44"/>
         </w:object>
       </w:r>
       <w:r>
         <w:rPr>
           <w:noProof/>
         </w:rPr>
-        <w:object w:dxaOrig="1440" w:dyaOrig="1440" w14:anchorId="2A91EC52">
-          <v:shape id="_x0000_s2057" type="#_x0000_t75" style="position:absolute;left:0;text-align:left;margin-left:84pt;margin-top:21.7pt;width:279pt;height:198pt;z-index:251667456;mso-position-horizontal-relative:text;mso-position-vertical-relative:text;mso-width-relative:page;mso-height-relative:page">
+        <w:object w:dxaOrig="1440" w:dyaOrig="1440" w14:anchorId="0CFAEAEA">
+          <v:shape id="_x0000_s2056" type="#_x0000_t75" style="position:absolute;left:0;text-align:left;margin-left:84.75pt;margin-top:230.9pt;width:207pt;height:25.5pt;z-index:251665408;mso-position-horizontal-relative:text;mso-position-vertical-relative:text;mso-width-relative:page;mso-height-relative:page">
             <v:imagedata r:id="rId45" o:title=""/>
             <w10:wrap type="topAndBottom"/>
           </v:shape>
-          <o:OLEObject Type="Embed" ProgID="Paint.Picture" ShapeID="_x0000_s2057" DrawAspect="Content" ObjectID="_1702561725" r:id="rId46"/>
+          <o:OLEObject Type="Embed" ProgID="Paint.Picture" ShapeID="_x0000_s2056" DrawAspect="Content" ObjectID="_1703342752" r:id="rId46"/>
         </w:object>
       </w:r>
       <w:r>
@@ -5205,12 +5456,13 @@
         <w:rPr>
           <w:noProof/>
         </w:rPr>
+        <w:lastRenderedPageBreak/>
         <w:object w:dxaOrig="1440" w:dyaOrig="1440" w14:anchorId="7502DD91">
-          <v:shape id="_x0000_s2058" type="#_x0000_t75" style="position:absolute;left:0;text-align:left;margin-left:81pt;margin-top:16.7pt;width:261.75pt;height:79.5pt;z-index:251669504;mso-position-horizontal-relative:text;mso-position-vertical-relative:text;mso-width-relative:page;mso-height-relative:page">
+          <v:shape id="_x0000_s2058" type="#_x0000_t75" style="position:absolute;left:0;text-align:left;margin-left:93.75pt;margin-top:23.75pt;width:261.75pt;height:79.5pt;z-index:251669504;mso-position-horizontal-relative:text;mso-position-vertical-relative:text;mso-width-relative:page;mso-height-relative:page">
             <v:imagedata r:id="rId47" o:title=""/>
             <w10:wrap type="topAndBottom"/>
           </v:shape>
-          <o:OLEObject Type="Embed" ProgID="Paint.Picture" ShapeID="_x0000_s2058" DrawAspect="Content" ObjectID="_1702561726" r:id="rId48"/>
+          <o:OLEObject Type="Embed" ProgID="Paint.Picture" ShapeID="_x0000_s2058" DrawAspect="Content" ObjectID="_1703342753" r:id="rId48"/>
         </w:object>
       </w:r>
       <w:r>
@@ -5224,9 +5476,8 @@
       <w:pPr>
         <w:pStyle w:val="Heading3"/>
       </w:pPr>
-      <w:bookmarkStart w:id="31" w:name="_Toc91928948"/>
-      <w:r>
-        <w:lastRenderedPageBreak/>
+      <w:bookmarkStart w:id="31" w:name="_Toc92729834"/>
+      <w:r>
         <w:t>Ý nghĩa:</w:t>
       </w:r>
       <w:bookmarkEnd w:id="31"/>

</xml_diff>